<commit_message>
Group doc and state diagram.
</commit_message>
<xml_diff>
--- a/SENG_300_GroupAssignment1.docx
+++ b/SENG_300_GroupAssignment1.docx
@@ -10,8 +10,6 @@
           <w:b/>
         </w:rPr>
       </w:pPr>
-      <w:bookmarkStart w:id="0" w:name="_GoBack"/>
-      <w:bookmarkEnd w:id="0"/>
       <w:r>
         <w:rPr>
           <w:b/>
@@ -177,10 +175,7 @@
         <w:t>the week</w:t>
       </w:r>
       <w:r>
-        <w:t xml:space="preserve"> as we understood the assignment requirements further. However, given the assignment details and the significant changes made it is highly likely there are parts of this assignment that do not function to expectations. </w:t>
-      </w:r>
-      <w:r>
-        <w:t>To that end</w:t>
+        <w:t xml:space="preserve"> as we understood the assignment requirements further. However, given the assignment details and the significant changes made it is highly likely there are parts of this assignment that do not function to expectations. To that end</w:t>
       </w:r>
       <w:r>
         <w:t>,</w:t>
@@ -293,7 +288,7 @@
       <w:r>
         <w:t xml:space="preserve"> – </w:t>
       </w:r>
-      <w:bookmarkStart w:id="1" w:name="_Hlk508726132"/>
+      <w:bookmarkStart w:id="0" w:name="_Hlk508726132"/>
       <w:r>
         <w:t xml:space="preserve">Looks for all references in the provided </w:t>
       </w:r>
@@ -308,7 +303,7 @@
       <w:r>
         <w:t>value provided by the user. If matching increments a counter.</w:t>
       </w:r>
-      <w:bookmarkEnd w:id="1"/>
+      <w:bookmarkEnd w:id="0"/>
     </w:p>
     <w:p>
       <w:pPr>
@@ -328,13 +323,7 @@
         <w:t xml:space="preserve"> – </w:t>
       </w:r>
       <w:r>
-        <w:t xml:space="preserve">Looks for all </w:t>
-      </w:r>
-      <w:r>
-        <w:t>declarations</w:t>
-      </w:r>
-      <w:r>
-        <w:t xml:space="preserve"> in the provided </w:t>
+        <w:t xml:space="preserve">Looks for all declarations in the provided </w:t>
       </w:r>
       <w:proofErr w:type="spellStart"/>
       <w:r>
@@ -349,6 +338,37 @@
       <w:pPr>
         <w:spacing w:after="0" w:line="240" w:lineRule="auto"/>
       </w:pPr>
+      <w:r>
+        <w:t>Diagrams</w:t>
+      </w:r>
+    </w:p>
+    <w:p>
+      <w:pPr>
+        <w:pStyle w:val="ListParagraph"/>
+        <w:numPr>
+          <w:ilvl w:val="0"/>
+          <w:numId w:val="3"/>
+        </w:numPr>
+        <w:spacing w:after="0" w:line="240" w:lineRule="auto"/>
+      </w:pPr>
+      <w:r>
+        <w:t>State Diagram: Is designed to show the different states a user can interact with in the program. They can supply the program with 2 or more arguments for the program to run as intended or they can supply the program with less than 2 arguments and exceptions will be thrown.</w:t>
+      </w:r>
+    </w:p>
+    <w:p>
+      <w:pPr>
+        <w:pStyle w:val="ListParagraph"/>
+        <w:numPr>
+          <w:ilvl w:val="0"/>
+          <w:numId w:val="3"/>
+        </w:numPr>
+        <w:spacing w:after="0" w:line="240" w:lineRule="auto"/>
+      </w:pPr>
+      <w:r>
+        <w:t>Class Diagram: Shows our four main classes as well as an exception class and a parent class and its methods used.</w:t>
+      </w:r>
+      <w:bookmarkStart w:id="1" w:name="_GoBack"/>
+      <w:bookmarkEnd w:id="1"/>
     </w:p>
     <w:p>
       <w:pPr>
@@ -454,6 +474,119 @@
 <file path=word/numbering.xml><?xml version="1.0" encoding="utf-8"?>
 <w:numbering xmlns:wpc="http://schemas.microsoft.com/office/word/2010/wordprocessingCanvas" xmlns:cx="http://schemas.microsoft.com/office/drawing/2014/chartex" xmlns:cx1="http://schemas.microsoft.com/office/drawing/2015/9/8/chartex" xmlns:cx2="http://schemas.microsoft.com/office/drawing/2015/10/21/chartex" xmlns:cx3="http://schemas.microsoft.com/office/drawing/2016/5/9/chartex" xmlns:cx4="http://schemas.microsoft.com/office/drawing/2016/5/10/chartex" xmlns:cx5="http://schemas.microsoft.com/office/drawing/2016/5/11/chartex" xmlns:cx6="http://schemas.microsoft.com/office/drawing/2016/5/12/chartex" xmlns:cx7="http://schemas.microsoft.com/office/drawing/2016/5/13/chartex" xmlns:cx8="http://schemas.microsoft.com/office/drawing/2016/5/14/chartex" xmlns:mc="http://schemas.openxmlformats.org/markup-compatibility/2006" xmlns:aink="http://schemas.microsoft.com/office/drawing/2016/ink" xmlns:am3d="http://schemas.microsoft.com/office/drawing/2017/model3d" xmlns:o="urn:schemas-microsoft-com:office:office" xmlns:r="http://schemas.openxmlformats.org/officeDocument/2006/relationships" xmlns:m="http://schemas.openxmlformats.org/officeDocument/2006/math" xmlns:v="urn:schemas-microsoft-com:vml" xmlns:wp14="http://schemas.microsoft.com/office/word/2010/wordprocessingDrawing" xmlns:wp="http://schemas.openxmlformats.org/drawingml/2006/wordprocessingDrawing" xmlns:w10="urn:schemas-microsoft-com:office:word" xmlns:w="http://schemas.openxmlformats.org/wordprocessingml/2006/main" xmlns:w14="http://schemas.microsoft.com/office/word/2010/wordml" xmlns:w15="http://schemas.microsoft.com/office/word/2012/wordml" xmlns:w16cid="http://schemas.microsoft.com/office/word/2016/wordml/cid" xmlns:w16se="http://schemas.microsoft.com/office/word/2015/wordml/symex" xmlns:wpg="http://schemas.microsoft.com/office/word/2010/wordprocessingGroup" xmlns:wpi="http://schemas.microsoft.com/office/word/2010/wordprocessingInk" xmlns:wne="http://schemas.microsoft.com/office/word/2006/wordml" xmlns:wps="http://schemas.microsoft.com/office/word/2010/wordprocessingShape" mc:Ignorable="w14 w15 w16se w16cid wp14">
   <w:abstractNum w:abstractNumId="0" w15:restartNumberingAfterBreak="0">
+    <w:nsid w:val="01A377AF"/>
+    <w:multiLevelType w:val="hybridMultilevel"/>
+    <w:tmpl w:val="B358D3BE"/>
+    <w:lvl w:ilvl="0" w:tplc="10090001">
+      <w:start w:val="1"/>
+      <w:numFmt w:val="bullet"/>
+      <w:lvlText w:val=""/>
+      <w:lvlJc w:val="left"/>
+      <w:pPr>
+        <w:ind w:left="720" w:hanging="360"/>
+      </w:pPr>
+      <w:rPr>
+        <w:rFonts w:ascii="Symbol" w:hAnsi="Symbol" w:hint="default"/>
+      </w:rPr>
+    </w:lvl>
+    <w:lvl w:ilvl="1" w:tplc="10090003" w:tentative="1">
+      <w:start w:val="1"/>
+      <w:numFmt w:val="bullet"/>
+      <w:lvlText w:val="o"/>
+      <w:lvlJc w:val="left"/>
+      <w:pPr>
+        <w:ind w:left="1440" w:hanging="360"/>
+      </w:pPr>
+      <w:rPr>
+        <w:rFonts w:ascii="Courier New" w:hAnsi="Courier New" w:cs="Courier New" w:hint="default"/>
+      </w:rPr>
+    </w:lvl>
+    <w:lvl w:ilvl="2" w:tplc="10090005" w:tentative="1">
+      <w:start w:val="1"/>
+      <w:numFmt w:val="bullet"/>
+      <w:lvlText w:val=""/>
+      <w:lvlJc w:val="left"/>
+      <w:pPr>
+        <w:ind w:left="2160" w:hanging="360"/>
+      </w:pPr>
+      <w:rPr>
+        <w:rFonts w:ascii="Wingdings" w:hAnsi="Wingdings" w:hint="default"/>
+      </w:rPr>
+    </w:lvl>
+    <w:lvl w:ilvl="3" w:tplc="10090001" w:tentative="1">
+      <w:start w:val="1"/>
+      <w:numFmt w:val="bullet"/>
+      <w:lvlText w:val=""/>
+      <w:lvlJc w:val="left"/>
+      <w:pPr>
+        <w:ind w:left="2880" w:hanging="360"/>
+      </w:pPr>
+      <w:rPr>
+        <w:rFonts w:ascii="Symbol" w:hAnsi="Symbol" w:hint="default"/>
+      </w:rPr>
+    </w:lvl>
+    <w:lvl w:ilvl="4" w:tplc="10090003" w:tentative="1">
+      <w:start w:val="1"/>
+      <w:numFmt w:val="bullet"/>
+      <w:lvlText w:val="o"/>
+      <w:lvlJc w:val="left"/>
+      <w:pPr>
+        <w:ind w:left="3600" w:hanging="360"/>
+      </w:pPr>
+      <w:rPr>
+        <w:rFonts w:ascii="Courier New" w:hAnsi="Courier New" w:cs="Courier New" w:hint="default"/>
+      </w:rPr>
+    </w:lvl>
+    <w:lvl w:ilvl="5" w:tplc="10090005" w:tentative="1">
+      <w:start w:val="1"/>
+      <w:numFmt w:val="bullet"/>
+      <w:lvlText w:val=""/>
+      <w:lvlJc w:val="left"/>
+      <w:pPr>
+        <w:ind w:left="4320" w:hanging="360"/>
+      </w:pPr>
+      <w:rPr>
+        <w:rFonts w:ascii="Wingdings" w:hAnsi="Wingdings" w:hint="default"/>
+      </w:rPr>
+    </w:lvl>
+    <w:lvl w:ilvl="6" w:tplc="10090001" w:tentative="1">
+      <w:start w:val="1"/>
+      <w:numFmt w:val="bullet"/>
+      <w:lvlText w:val=""/>
+      <w:lvlJc w:val="left"/>
+      <w:pPr>
+        <w:ind w:left="5040" w:hanging="360"/>
+      </w:pPr>
+      <w:rPr>
+        <w:rFonts w:ascii="Symbol" w:hAnsi="Symbol" w:hint="default"/>
+      </w:rPr>
+    </w:lvl>
+    <w:lvl w:ilvl="7" w:tplc="10090003" w:tentative="1">
+      <w:start w:val="1"/>
+      <w:numFmt w:val="bullet"/>
+      <w:lvlText w:val="o"/>
+      <w:lvlJc w:val="left"/>
+      <w:pPr>
+        <w:ind w:left="5760" w:hanging="360"/>
+      </w:pPr>
+      <w:rPr>
+        <w:rFonts w:ascii="Courier New" w:hAnsi="Courier New" w:cs="Courier New" w:hint="default"/>
+      </w:rPr>
+    </w:lvl>
+    <w:lvl w:ilvl="8" w:tplc="10090005" w:tentative="1">
+      <w:start w:val="1"/>
+      <w:numFmt w:val="bullet"/>
+      <w:lvlText w:val=""/>
+      <w:lvlJc w:val="left"/>
+      <w:pPr>
+        <w:ind w:left="6480" w:hanging="360"/>
+      </w:pPr>
+      <w:rPr>
+        <w:rFonts w:ascii="Wingdings" w:hAnsi="Wingdings" w:hint="default"/>
+      </w:rPr>
+    </w:lvl>
+  </w:abstractNum>
+  <w:abstractNum w:abstractNumId="1" w15:restartNumberingAfterBreak="0">
     <w:nsid w:val="2537795E"/>
     <w:multiLevelType w:val="hybridMultilevel"/>
     <w:tmpl w:val="DD84D5E6"/>
@@ -566,7 +699,7 @@
       </w:rPr>
     </w:lvl>
   </w:abstractNum>
-  <w:abstractNum w:abstractNumId="1" w15:restartNumberingAfterBreak="0">
+  <w:abstractNum w:abstractNumId="2" w15:restartNumberingAfterBreak="0">
     <w:nsid w:val="6C596CB9"/>
     <w:multiLevelType w:val="hybridMultilevel"/>
     <w:tmpl w:val="D3DC284E"/>
@@ -656,9 +789,12 @@
     </w:lvl>
   </w:abstractNum>
   <w:num w:numId="1">
+    <w:abstractNumId w:val="2"/>
+  </w:num>
+  <w:num w:numId="2">
     <w:abstractNumId w:val="1"/>
   </w:num>
-  <w:num w:numId="2">
+  <w:num w:numId="3">
     <w:abstractNumId w:val="0"/>
   </w:num>
 </w:numbering>
@@ -1464,7 +1600,7 @@
 </file>
 
 <file path=customXml/itemProps1.xml><?xml version="1.0" encoding="utf-8"?>
-<ds:datastoreItem xmlns:ds="http://schemas.openxmlformats.org/officeDocument/2006/customXml" ds:itemID="{00A9B965-7A53-4604-8233-7AF77640E346}">
+<ds:datastoreItem xmlns:ds="http://schemas.openxmlformats.org/officeDocument/2006/customXml" ds:itemID="{076EC29B-6F68-4B03-9510-B1F3049FA210}">
   <ds:schemaRefs>
     <ds:schemaRef ds:uri="http://schemas.openxmlformats.org/officeDocument/2006/bibliography"/>
   </ds:schemaRefs>

</xml_diff>